<commit_message>
ek aur mod kiya
</commit_message>
<xml_diff>
--- a/documentation/paper_drafts/paper-draft-v1.docx
+++ b/documentation/paper_drafts/paper-draft-v1.docx
@@ -28,37 +28,19 @@
     </w:p>
     <w:p>
       <w:r>
-        <w:t xml:space="preserve">This study introduces an automated approach for generating high-fidelity functional maps by leveraging text-based clustering of OpenStreetMap data. Functional maps, which delineate residential, commercial, industrial, and natural zones, traditionally require extensive manual </w:t>
-      </w:r>
-      <w:r>
-        <w:t>labour</w:t>
-      </w:r>
-      <w:r>
-        <w:t xml:space="preserve"> through surveys and GIS-based analysis. While GIS tools have improved efficiency, manual verification remains a challenge for large-scale mapping.</w:t>
+        <w:t>This study introduces an automated approach for generating high-fidelity functional maps by leveraging text-based clustering of OpenStreetMap data. Functional maps, which delineate residential, commercial, industrial, and natural zones, traditionally require extensive manual labour through surveys and GIS-based analysis. While GIS tools have improved efficiency, manual verification remains a challenge for large-scale mapping.</w:t>
       </w:r>
       <w:r>
         <w:t xml:space="preserve"> </w:t>
       </w:r>
       <w:r>
-        <w:t xml:space="preserve">Our proposed framework automates this process by utilizing Natural Language Processing (NLP) to classify land use based on textual data from OpenStreetMap. By segmenting regions into 1km² tiles, we extract and </w:t>
-      </w:r>
-      <w:r>
-        <w:t>analyse</w:t>
-      </w:r>
-      <w:r>
-        <w:t xml:space="preserve"> text descriptions such as building names and points of interest. Using the Universal Sentence Encoder (USE) for embedding and K-means clustering, the system identifies distinct functional zones with minimal manual intervention.</w:t>
+        <w:t>Our proposed framework automates this process by utilizing Natural Language Processing (NLP) to classify land use based on textual data from OpenStreetMap. By segmenting regions into 1km² tiles, we extract and analyse text descriptions such as building names and points of interest. Using the Universal Sentence Encoder (USE) for embedding and K-means clustering, the system identifies distinct functional zones with minimal manual intervention.</w:t>
       </w:r>
       <w:r>
         <w:t xml:space="preserve"> </w:t>
       </w:r>
       <w:r>
-        <w:t xml:space="preserve">We applied this methodology to a 2,500 km² region within the Mumbai Metropolitan Area, comparing automated classifications against manually </w:t>
-      </w:r>
-      <w:r>
-        <w:t>labelled</w:t>
-      </w:r>
-      <w:r>
-        <w:t xml:space="preserve"> ground truth data. The results demonstrate high accuracy and reliability, achieving an accuracy of 97.056 and an F1 score of 97.049. This scalable framework significantly reduces the effort required for urban mapping, making it a valuable tool for large-scale functional zoning applications while maintaining high classification performance</w:t>
+        <w:t>We applied this methodology to a 2,500 km² region within the Mumbai Metropolitan Area, comparing automated classifications against manually labelled ground truth data. The results demonstrate high accuracy and reliability, achieving an accuracy of 97.056 and an F1 score of 97.049. This scalable framework significantly reduces the effort required for urban mapping, making it a valuable tool for large-scale functional zoning applications while maintaining high classification performance</w:t>
       </w:r>
       <w:r>
         <w:t>.</w:t>
@@ -170,72 +152,10 @@
     </w:p>
     <w:p>
       <w:r>
-        <w:t>This study utilizes OpenStreetMap (OSM) as its primary data source. OSM is a collaborative mapping platform that provides comprehensive geographic data through community contributions, functioning similarly to Wikipedia for geographic information. The platform offers detailed spatial data including:</w:t>
-      </w:r>
-    </w:p>
-    <w:p>
-      <w:pPr>
-        <w:pStyle w:val="ListParagraph"/>
-        <w:numPr>
-          <w:ilvl w:val="0"/>
-          <w:numId w:val="1"/>
-        </w:numPr>
-      </w:pPr>
-      <w:r>
-        <w:t>Building information and classifications</w:t>
-      </w:r>
-    </w:p>
-    <w:p>
-      <w:pPr>
-        <w:pStyle w:val="ListParagraph"/>
-        <w:numPr>
-          <w:ilvl w:val="0"/>
-          <w:numId w:val="1"/>
-        </w:numPr>
-      </w:pPr>
-      <w:r>
-        <w:t>Commercial establishments and points of interest</w:t>
-      </w:r>
-    </w:p>
-    <w:p>
-      <w:pPr>
-        <w:pStyle w:val="ListParagraph"/>
-        <w:numPr>
-          <w:ilvl w:val="0"/>
-          <w:numId w:val="1"/>
-        </w:numPr>
-      </w:pPr>
-      <w:r>
-        <w:t>Road networks and transportation infrastructure</w:t>
-      </w:r>
-    </w:p>
-    <w:p>
-      <w:pPr>
-        <w:pStyle w:val="ListParagraph"/>
-        <w:numPr>
-          <w:ilvl w:val="0"/>
-          <w:numId w:val="1"/>
-        </w:numPr>
-      </w:pPr>
-      <w:r>
-        <w:t>Land use designations</w:t>
-      </w:r>
-    </w:p>
-    <w:p>
-      <w:pPr>
-        <w:pStyle w:val="ListParagraph"/>
-        <w:numPr>
-          <w:ilvl w:val="0"/>
-          <w:numId w:val="1"/>
-        </w:numPr>
-      </w:pPr>
-      <w:r>
-        <w:t>Natural features and boundaries</w:t>
-      </w:r>
-    </w:p>
-    <w:p>
-      <w:r>
-        <w:t>The data is freely accessible through the OSM API, which provides structured information in a standardized format. OSM's data quality is maintained through community verification processes, making it particularly reliable in densely populated urban areas where contributor activity is high.</w:t>
+        <w:t>This study relies primarily on OpenStreetMap (OSM), a collaborative mapping platform that functions like Wikipedia for geographic information, providing extensive spatial data through community contributions. OSM offers detailed building information and classifications, commercial establishments and points of interest, road networks and transportation infrastructure, as well as land use designations and natural features. The data is freely available through the OSM API in a standardized format. Data quality is maintained through community verification processes, making OSM particularly reliable in densely populated urban areas where contributor activity is highest. This comprehensive geographic database serves as the foundation for our spatial analysis methodology</w:t>
+      </w:r>
+      <w:r>
+        <w:t>.</w:t>
       </w:r>
     </w:p>
     <w:p>
@@ -248,140 +168,39 @@
     </w:p>
     <w:p>
       <w:r>
-        <w:t>To systematically analyse large geographic areas, we developed a grid-based partitioning approach:</w:t>
-      </w:r>
-    </w:p>
-    <w:p>
-      <w:r>
-        <w:rPr>
-          <w:b/>
-          <w:bCs/>
-        </w:rPr>
-        <w:t>Grid Definition:</w:t>
-      </w:r>
-      <w:r>
-        <w:t xml:space="preserve"> The target region is overlaid with a uniform grid system, where each cell represents a 1km × 1km area. This granularity was chosen to:</w:t>
-      </w:r>
-    </w:p>
-    <w:p>
-      <w:pPr>
-        <w:pStyle w:val="ListParagraph"/>
-        <w:numPr>
-          <w:ilvl w:val="0"/>
-          <w:numId w:val="2"/>
-        </w:numPr>
-      </w:pPr>
-      <w:r>
-        <w:t>Capture sufficient detail for meaningful functional analysis</w:t>
-      </w:r>
-    </w:p>
-    <w:p>
-      <w:pPr>
-        <w:pStyle w:val="ListParagraph"/>
-        <w:numPr>
-          <w:ilvl w:val="0"/>
-          <w:numId w:val="2"/>
-        </w:numPr>
-      </w:pPr>
-      <w:r>
-        <w:t>Maintain computational efficiency</w:t>
-      </w:r>
-    </w:p>
-    <w:p>
-      <w:pPr>
-        <w:rPr>
-          <w:b/>
-          <w:bCs/>
-        </w:rPr>
-      </w:pPr>
-      <w:r>
-        <w:rPr>
-          <w:b/>
-          <w:bCs/>
-        </w:rPr>
-        <w:t>Data Association:</w:t>
-      </w:r>
-    </w:p>
-    <w:p>
-      <w:pPr>
-        <w:pStyle w:val="ListParagraph"/>
-        <w:numPr>
-          <w:ilvl w:val="0"/>
-          <w:numId w:val="3"/>
-        </w:numPr>
-      </w:pPr>
-      <w:r>
-        <w:t>OSM features falling within each tile's boundaries are extracted</w:t>
-      </w:r>
-    </w:p>
-    <w:p>
-      <w:pPr>
-        <w:pStyle w:val="ListParagraph"/>
-        <w:numPr>
-          <w:ilvl w:val="0"/>
-          <w:numId w:val="3"/>
-        </w:numPr>
-      </w:pPr>
-      <w:r>
-        <w:t>Spatial indices are created to optimize the feature-to-tile mapping process</w:t>
-      </w:r>
-    </w:p>
-    <w:p>
-      <w:pPr>
-        <w:pStyle w:val="ListParagraph"/>
-        <w:numPr>
-          <w:ilvl w:val="0"/>
-          <w:numId w:val="3"/>
-        </w:numPr>
-      </w:pPr>
-      <w:r>
-        <w:t>Each tile accumulates all relevant text data from its contained features</w:t>
-      </w:r>
-    </w:p>
-    <w:p>
-      <w:r>
-        <w:t xml:space="preserve">This structured approach to data collection and spatial partitioning provides the foundation for subsequent text processing and clustering analyses. The uniform grid system ensures consistent </w:t>
-      </w:r>
+        <w:t xml:space="preserve">To systematically </w:t>
+      </w:r>
+      <w:r>
+        <w:t>analyse</w:t>
+      </w:r>
+      <w:r>
+        <w:t xml:space="preserve"> large geographic areas, we developed a grid-based partitioning approach. The target region is overlaid with a uniform grid system, where each cell represents a 1km × 1km area. This granularity captures sufficient detail for meaningful functional analysis while maintaining computational efficiency. OSM features falling within each tile's boundaries are extracted, with spatial indices created to optimize the feature-to-tile mapping process. Each tile accumulates all relevant text data from its contained features. This structured approach to data collection and spatial partitioning provides the foundation for subsequent text processing and clustering analyses, ensuring consistent spatial resolution across the study area while facilitating scalable processing of large geographic regions.</w:t>
+      </w:r>
+    </w:p>
+    <w:p>
+      <w:pPr>
+        <w:pStyle w:val="Heading2"/>
+      </w:pPr>
+      <w:r>
+        <w:t>3. Data Preprocessing and Text Analysis</w:t>
+      </w:r>
+    </w:p>
+    <w:p>
+      <w:r>
+        <w:t>The OpenStreetMap data underwent systematic filtering and preprocessing to ensure quality and relevance. Predefined filters retained only key geographic features—buildings, offices, commercial areas, transportation infrastructure, and recreational spaces—reducing noise while preserving classification-relevant elements. Text data from each 1km² tile was aggregated into representative chunks, maintaining geographic nomenclature and spatial relationships. Statistical methods including box plots identified outliers in text length distributions, while data-sparse areas were cross-verified using satellite imagery to distinguish between actual gaps and natural features.</w:t>
+      </w:r>
+    </w:p>
+    <w:p/>
+    <w:p>
       <w:r>
         <w:lastRenderedPageBreak/>
-        <w:t>spatial resolution across the study area while facilitating scalable processing of large geographic regions.</w:t>
-      </w:r>
-    </w:p>
-    <w:p/>
-    <w:p>
-      <w:pPr>
-        <w:pStyle w:val="Heading2"/>
-      </w:pPr>
-      <w:r>
-        <w:t>3. Data Preprocessing and Text Analysis</w:t>
-      </w:r>
-    </w:p>
-    <w:p>
-      <w:r>
-        <w:t>The raw data from the OpenStreetMap API underwent a rigorous filtering and preprocessing pipeline to ensure quality and relevance. Initially, predefined OSM filters were applied to retain only key geographic features, such as buildings, offices, commercial areas, transportation infrastructure, and recreational spaces. This helped focus on essential elements for functional zone classification while reducing noise.</w:t>
-      </w:r>
-      <w:r>
-        <w:t xml:space="preserve"> </w:t>
-      </w:r>
-      <w:r>
-        <w:t>Text data from each 1km² tile was aggregated to create representative text chunks, preserving geographic nomenclature and spatial relationships. Exploratory data analysis (EDA) was conducted using statistical methods, including box plots, to identify outliers in text length distributions. Areas lacking text data were cross-verified using satellite imagery and land use data to differentiate between actual gaps and natural features like mangroves or water bodies.</w:t>
-      </w:r>
-    </w:p>
-    <w:p>
-      <w:r>
-        <w:t xml:space="preserve">For text preprocessing, the Natural Language Toolkit (NLTK) was used for cleaning and normalization, including stop-word removal, lemmatization, and standardization. Lemmatization ensured consistent representation across tiles. Additionally, text length distributions were </w:t>
+        <w:t xml:space="preserve">Text preprocessing employed NLTK for cleaning and normalization, including stop-word removal and lemmatization to ensure consistent representation. Text length distributions were </w:t>
       </w:r>
       <w:r>
         <w:t>analysed</w:t>
       </w:r>
       <w:r>
-        <w:t xml:space="preserve"> to set thresholds for outlier exclusion.</w:t>
-      </w:r>
-      <w:r>
-        <w:t xml:space="preserve"> T</w:t>
-      </w:r>
-      <w:r>
-        <w:t>his structured preprocessing approach established a strong foundation for embedding and clustering analyses, ensuring high data quality and effective functional zone classification.</w:t>
+        <w:t xml:space="preserve"> to establish outlier exclusion thresholds. This structured approach provided a robust foundation for subsequent embedding and clustering analyses, supporting effective functional zone classification.</w:t>
       </w:r>
     </w:p>
     <w:p>
@@ -442,71 +261,12 @@
     </w:p>
     <w:p>
       <w:r>
-        <w:t>Following our established methodology, we partitioned the study area into 1km × 1km tiles, generating a dataset of 2,500 distinct spatial units. This resolution was selected to:</w:t>
-      </w:r>
-    </w:p>
-    <w:p/>
-    <w:p>
-      <w:pPr>
-        <w:pStyle w:val="ListParagraph"/>
-        <w:numPr>
-          <w:ilvl w:val="0"/>
-          <w:numId w:val="4"/>
-        </w:numPr>
-      </w:pPr>
-      <w:r>
-        <w:lastRenderedPageBreak/>
-        <w:t>Maintain sufficient granularity for meaningful functional analysis</w:t>
-      </w:r>
-    </w:p>
-    <w:p>
-      <w:pPr>
-        <w:pStyle w:val="ListParagraph"/>
-        <w:numPr>
-          <w:ilvl w:val="0"/>
-          <w:numId w:val="4"/>
-        </w:numPr>
-      </w:pPr>
-      <w:r>
-        <w:t>Capture local variations in land use patterns</w:t>
-      </w:r>
-    </w:p>
-    <w:p>
-      <w:pPr>
-        <w:pStyle w:val="ListParagraph"/>
-        <w:numPr>
-          <w:ilvl w:val="0"/>
-          <w:numId w:val="4"/>
-        </w:numPr>
-      </w:pPr>
-      <w:r>
-        <w:t>Enable efficient computational processing</w:t>
-      </w:r>
-    </w:p>
-    <w:p>
-      <w:pPr>
-        <w:pStyle w:val="ListParagraph"/>
-        <w:numPr>
-          <w:ilvl w:val="0"/>
-          <w:numId w:val="4"/>
-        </w:numPr>
-      </w:pPr>
-      <w:r>
-        <w:t>Facilitate practical validation of results</w:t>
-      </w:r>
-    </w:p>
-    <w:p/>
-    <w:p>
-      <w:r>
-        <w:t>During the exploratory data analysis phase, we identified and addressed several key considerations specific to the MMR context. Tiles containing no text data were subjected to additional verification, particularly in coastal areas and regions containing large natural features. This process helped distinguish between data gaps and legitimate natural areas, enhancing the accuracy of our classification system.</w:t>
-      </w:r>
-    </w:p>
-    <w:p>
-      <w:r>
-        <w:t>The MMR case study provided an ideal opportunity to test our framework's ability to handle complex urban environments. The region's varied development patterns, mixed land uses, and distinct natural boundaries offered appropriate challenges for validating our automated classification methodology. The results from this implementation served as the foundation for our subsequent accuracy assessments and methodology validation.</w:t>
-      </w:r>
-    </w:p>
-    <w:p/>
+        <w:t>Following our established methodology, we partitioned the study area into 1km × 1km tiles, generating a dataset of 2,500 distinct spatial units. This resolution was selected to maintain sufficient granularity for meaningful functional analysis, capture local variations in land use patterns, enable efficient computational processing, and facilitate practical validation of results. During exploratory data analysis, we identified and addressed several key considerations specific to the MMR context. Tiles containing no text data underwent additional verification, particularly in coastal areas and regions with large natural features, helping distinguish between data gaps and legitimate natural areas. The MMR case study provided an ideal opportunity to test our framework's ability to handle complex urban environments, with varied development patterns, mixed land uses, and distinct natural boundaries offering appropriate challenges for validating our automated classification methodology</w:t>
+      </w:r>
+      <w:r>
+        <w:t>.</w:t>
+      </w:r>
+    </w:p>
     <w:p>
       <w:pPr>
         <w:pStyle w:val="Heading2"/>
@@ -534,7 +294,11 @@
     </w:p>
     <w:p>
       <w:r>
-        <w:t xml:space="preserve">Initial analysis of text length distribution across the 2,500 tiles revealed significant variations in data density. A box plot analysis demonstrated that the majority of tiles (over 75%) contained between 50 and 1100 characters of </w:t>
+        <w:t xml:space="preserve">Initial analysis of text length distribution across the 2,500 tiles revealed significant variations in data density. A box plot analysis demonstrated that the majority of tiles (over 75%) contained between 50 </w:t>
+      </w:r>
+      <w:r>
+        <w:lastRenderedPageBreak/>
+        <w:t xml:space="preserve">and 1100 characters of </w:t>
       </w:r>
       <w:r>
         <w:t>pre-processed</w:t>
@@ -550,15 +314,17 @@
       </w:r>
     </w:p>
     <w:p>
+      <w:pPr>
+        <w:jc w:val="center"/>
+      </w:pPr>
       <w:r>
         <w:rPr>
           <w:noProof/>
         </w:rPr>
-        <w:lastRenderedPageBreak/>
         <w:drawing>
-          <wp:inline distT="0" distB="0" distL="0" distR="0" wp14:anchorId="4D50D77D" wp14:editId="3167A636">
-            <wp:extent cx="5467350" cy="3933825"/>
-            <wp:effectExtent l="0" t="0" r="0" b="9525"/>
+          <wp:inline distT="0" distB="0" distL="0" distR="0" wp14:anchorId="4D50D77D" wp14:editId="0743B0EF">
+            <wp:extent cx="2996293" cy="2155869"/>
+            <wp:effectExtent l="0" t="0" r="0" b="0"/>
             <wp:docPr id="803207504" name="Picture 1"/>
             <wp:cNvGraphicFramePr>
               <a:graphicFrameLocks xmlns:a="http://schemas.openxmlformats.org/drawingml/2006/main" noChangeAspect="1"/>
@@ -579,7 +345,7 @@
                   <pic:spPr>
                     <a:xfrm>
                       <a:off x="0" y="0"/>
-                      <a:ext cx="5467350" cy="3933825"/>
+                      <a:ext cx="3019379" cy="2172480"/>
                     </a:xfrm>
                     <a:prstGeom prst="rect">
                       <a:avLst/>
@@ -608,7 +374,6 @@
         <w:t xml:space="preserve"> buildings and points of interest. Conversely, tiles with minimal text content (below the lower quartile of 50 characters) often corresponded to natural areas or regions with limited development.</w:t>
       </w:r>
     </w:p>
-    <w:p/>
     <w:p>
       <w:pPr>
         <w:pStyle w:val="Heading3"/>
@@ -623,130 +388,14 @@
     </w:p>
     <w:p>
       <w:r>
-        <w:t>Approximately 15% of tiles contained no text data, upon further investigation, it was found that these regions mainly belonged to:</w:t>
-      </w:r>
-    </w:p>
-    <w:p>
-      <w:pPr>
-        <w:pStyle w:val="ListParagraph"/>
-        <w:numPr>
-          <w:ilvl w:val="0"/>
-          <w:numId w:val="5"/>
-        </w:numPr>
-      </w:pPr>
-      <w:r>
-        <w:t>Water bodies (</w:t>
-      </w:r>
-      <w:r>
-        <w:t>including A</w:t>
-      </w:r>
-      <w:r>
-        <w:t xml:space="preserve">rabian sea and </w:t>
-      </w:r>
-      <w:r>
-        <w:t>T</w:t>
-      </w:r>
-      <w:r>
-        <w:t>hane/</w:t>
-      </w:r>
-      <w:r>
-        <w:t>V</w:t>
-      </w:r>
-      <w:r>
-        <w:t>asai creek)</w:t>
-      </w:r>
-    </w:p>
-    <w:p>
-      <w:pPr>
-        <w:pStyle w:val="ListParagraph"/>
-        <w:numPr>
-          <w:ilvl w:val="0"/>
-          <w:numId w:val="5"/>
-        </w:numPr>
-      </w:pPr>
-      <w:r>
-        <w:t>Protected mangrove areas</w:t>
-      </w:r>
-    </w:p>
-    <w:p>
-      <w:pPr>
-        <w:pStyle w:val="ListParagraph"/>
-        <w:numPr>
-          <w:ilvl w:val="0"/>
-          <w:numId w:val="5"/>
-        </w:numPr>
-      </w:pPr>
-      <w:r>
-        <w:t>Undeveloped land parcels</w:t>
-      </w:r>
-    </w:p>
-    <w:p>
-      <w:pPr>
-        <w:pStyle w:val="ListParagraph"/>
-        <w:numPr>
-          <w:ilvl w:val="0"/>
-          <w:numId w:val="5"/>
-        </w:numPr>
-      </w:pPr>
-      <w:r>
-        <w:t>Text Content Analysis</w:t>
-      </w:r>
-    </w:p>
-    <w:p>
-      <w:r>
-        <w:t>A frequency analysis of key terms and phrases across tiles provided insights into the characteristic vocabulary associated with different functional zones</w:t>
-      </w:r>
-    </w:p>
-    <w:p>
-      <w:pPr>
-        <w:pStyle w:val="ListParagraph"/>
-        <w:numPr>
-          <w:ilvl w:val="0"/>
-          <w:numId w:val="6"/>
-        </w:numPr>
-      </w:pPr>
-      <w:r>
-        <w:t>Commercial zones showed high frequencies of terms related to retail, offices, and services</w:t>
-      </w:r>
-    </w:p>
-    <w:p>
-      <w:pPr>
-        <w:pStyle w:val="ListParagraph"/>
-        <w:numPr>
-          <w:ilvl w:val="0"/>
-          <w:numId w:val="6"/>
-        </w:numPr>
-      </w:pPr>
-      <w:r>
-        <w:t>Residential areas were characterized by apartment complexes, housing societies, and community facilities</w:t>
-      </w:r>
-    </w:p>
-    <w:p>
-      <w:pPr>
-        <w:pStyle w:val="ListParagraph"/>
-        <w:numPr>
-          <w:ilvl w:val="0"/>
-          <w:numId w:val="6"/>
-        </w:numPr>
-      </w:pPr>
-      <w:r>
-        <w:t>Industrial zones displayed consistent patterns of manufacturing, warehouse, and logistics-related terminology</w:t>
-      </w:r>
-    </w:p>
-    <w:p>
-      <w:pPr>
-        <w:pStyle w:val="ListParagraph"/>
-        <w:numPr>
-          <w:ilvl w:val="0"/>
-          <w:numId w:val="6"/>
-        </w:numPr>
-      </w:pPr>
-      <w:r>
-        <w:lastRenderedPageBreak/>
-        <w:t>Natural areas were identified through references to parks, forests, and water bodies</w:t>
-      </w:r>
-    </w:p>
-    <w:p/>
+        <w:t>Approximately 15% of tiles contained no text data. Upon investigation, these regions primarily comprised water bodies (including the Arabian Sea and Thane/Vasai creek), protected mangrove areas, and undeveloped land parcels.</w:t>
+      </w:r>
+    </w:p>
+    <w:p>
+      <w:r>
+        <w:t>A frequency analysis of key terms across tiles revealed characteristic vocabulary for different functional zones. Commercial zones showed high frequencies of retail, office, and service-related terms, while residential areas were characterized by references to apartment complexes, housing societies, and community facilities. Industrial zones consistently featured manufacturing, warehouse, and logistics terminology, and natural areas were identified through references to parks, forests, and water bodies.</w:t>
+      </w:r>
+    </w:p>
     <w:p>
       <w:pPr>
         <w:pStyle w:val="Heading3"/>
@@ -774,14 +423,18 @@
       </w:r>
     </w:p>
     <w:p>
+      <w:pPr>
+        <w:jc w:val="center"/>
+      </w:pPr>
       <w:r>
         <w:rPr>
           <w:noProof/>
         </w:rPr>
+        <w:lastRenderedPageBreak/>
         <w:drawing>
-          <wp:inline distT="0" distB="0" distL="0" distR="0" wp14:anchorId="2BBDB81A" wp14:editId="284C81A2">
-            <wp:extent cx="5438775" cy="3933825"/>
-            <wp:effectExtent l="0" t="0" r="9525" b="9525"/>
+          <wp:inline distT="0" distB="0" distL="0" distR="0" wp14:anchorId="2BBDB81A" wp14:editId="096FF1C9">
+            <wp:extent cx="3136091" cy="2268311"/>
+            <wp:effectExtent l="0" t="0" r="7620" b="0"/>
             <wp:docPr id="211231571" name="Picture 1"/>
             <wp:cNvGraphicFramePr>
               <a:graphicFrameLocks xmlns:a="http://schemas.openxmlformats.org/drawingml/2006/main" noChangeAspect="1"/>
@@ -802,7 +455,7 @@
                   <pic:spPr>
                     <a:xfrm>
                       <a:off x="0" y="0"/>
-                      <a:ext cx="5438775" cy="3933825"/>
+                      <a:ext cx="3143358" cy="2273567"/>
                     </a:xfrm>
                     <a:prstGeom prst="rect">
                       <a:avLst/>
@@ -817,16 +470,7 @@
     </w:p>
     <w:p>
       <w:r>
-        <w:t xml:space="preserve">Fig. </w:t>
-      </w:r>
-      <w:r>
-        <w:t>2</w:t>
-      </w:r>
-      <w:r>
-        <w:t xml:space="preserve"> – Binned frequency distribution of number of text strings vs. length of string</w:t>
-      </w:r>
-      <w:r>
-        <w:t>, after pre-processing.</w:t>
+        <w:t>Fig. 2 – Binned frequency distribution of number of text strings vs. length of string, after pre-processing.</w:t>
       </w:r>
     </w:p>
     <w:p>
@@ -848,39 +492,9 @@
     </w:p>
     <w:p>
       <w:r>
-        <w:t>Text embedding is a technique that converts words, sentences, or documents into numerical vectors (sequences of numbers) that capture their semantic meaning. These vectors allow machines to understand and compare text mathematically - similar texts will have similar vector representations. This is fundamental for many NLP applications like search, recommendation systems, and text classification.</w:t>
-      </w:r>
-    </w:p>
-    <w:p>
-      <w:r>
-        <w:lastRenderedPageBreak/>
-        <w:t>Text embeddings transform text into numerical representations to capture semantic meaning. Traditional methods like TF-IDF (Term Frequency-Inverse Document Frequency) create sparse vectors based on word frequency, but they fail to understand context. In contrast, transformer-based embeddings generate dense, context-aware representations using deep learning. Notable models include Universal Sentence Encoder (USE) by Google, which provides efficient sentence embeddings for NLP tasks, and Sentence-Transformers (all-MiniLM-L6-v2).</w:t>
-      </w:r>
-    </w:p>
-    <w:p>
-      <w:r>
-        <w:t xml:space="preserve">For the purpose of generating text embedding, three </w:t>
-      </w:r>
-      <w:r>
-        <w:t>methods</w:t>
-      </w:r>
-      <w:r>
-        <w:t xml:space="preserve"> were chosen </w:t>
-      </w:r>
-      <w:r>
-        <w:t>–</w:t>
-      </w:r>
-      <w:r>
-        <w:t xml:space="preserve"> </w:t>
-      </w:r>
-      <w:r>
-        <w:t>TF-IDF</w:t>
-      </w:r>
-      <w:r>
-        <w:t>, USE and sentence transformer.</w:t>
-      </w:r>
-    </w:p>
-    <w:p/>
+        <w:t>Text embedding transforms words, sentences, or documents into numerical vectors that capture semantic meaning, allowing machines to understand and compare text mathematically. While traditional methods like TF-IDF create sparse vectors based on word frequency without understanding context, transformer-based embeddings generate dense, context-aware representations using deep learning. Notable models include Google's Universal Sentence Encoder (USE) and Sentence-Transformers (all-MiniLM-L6-v2). For generating text embeddings in this study, three methods were selected: TF-IDF, USE, and sentence transformer, enabling mathematical comparison where similar texts have similar vector representations.</w:t>
+      </w:r>
+    </w:p>
     <w:p>
       <w:pPr>
         <w:pStyle w:val="Heading2"/>
@@ -932,13 +546,7 @@
         <w:t>K</w:t>
       </w:r>
       <w:r>
-        <w:t xml:space="preserve"> by </w:t>
-      </w:r>
-      <w:r>
-        <w:t>analysing</w:t>
-      </w:r>
-      <w:r>
-        <w:t xml:space="preserve"> the within-cluster sum of squares (WCSS). The optimal </w:t>
+        <w:t xml:space="preserve"> by analysing the within-cluster sum of squares (WCSS). The optimal </w:t>
       </w:r>
       <w:r>
         <w:rPr>
@@ -958,14 +566,18 @@
       </w:r>
     </w:p>
     <w:p>
+      <w:pPr>
+        <w:jc w:val="center"/>
+      </w:pPr>
       <w:r>
         <w:rPr>
           <w:noProof/>
         </w:rPr>
+        <w:lastRenderedPageBreak/>
         <w:drawing>
-          <wp:inline distT="0" distB="0" distL="0" distR="0" wp14:anchorId="4F32B2EC" wp14:editId="62E05777">
-            <wp:extent cx="5731510" cy="2613025"/>
-            <wp:effectExtent l="0" t="0" r="2540" b="0"/>
+          <wp:inline distT="0" distB="0" distL="0" distR="0" wp14:anchorId="4F32B2EC" wp14:editId="1A7D7BAF">
+            <wp:extent cx="4465864" cy="2036010"/>
+            <wp:effectExtent l="0" t="0" r="0" b="2540"/>
             <wp:docPr id="1861269923" name="Picture 1"/>
             <wp:cNvGraphicFramePr>
               <a:graphicFrameLocks xmlns:a="http://schemas.openxmlformats.org/drawingml/2006/main" noChangeAspect="1"/>
@@ -986,7 +598,7 @@
                   <pic:spPr>
                     <a:xfrm>
                       <a:off x="0" y="0"/>
-                      <a:ext cx="5731510" cy="2613025"/>
+                      <a:ext cx="4495236" cy="2049401"/>
                     </a:xfrm>
                     <a:prstGeom prst="rect">
                       <a:avLst/>
@@ -1007,28 +619,21 @@
         <w:t>3</w:t>
       </w:r>
       <w:r>
-        <w:t xml:space="preserve"> – </w:t>
-      </w:r>
-      <w:r>
-        <w:t>LEFT – Elbow method to identify the optimal value of K (K = 9); RIGHT - Silhouette</w:t>
-      </w:r>
-      <w:r>
-        <w:t xml:space="preserve"> method to identify the optimal value of K (K = 9)</w:t>
-      </w:r>
-      <w:r>
-        <w:t>, for Sentence Transformer based embedding.</w:t>
-      </w:r>
-    </w:p>
-    <w:p>
+        <w:t xml:space="preserve"> – LEFT – Elbow method to identify the optimal value of K (K = 9); RIGHT - Silhouette method to identify the optimal value of K (K = 9), for Sentence Transformer based embedding.</w:t>
+      </w:r>
+    </w:p>
+    <w:p>
+      <w:pPr>
+        <w:jc w:val="center"/>
+      </w:pPr>
       <w:r>
         <w:rPr>
           <w:noProof/>
         </w:rPr>
-        <w:lastRenderedPageBreak/>
         <w:drawing>
-          <wp:inline distT="0" distB="0" distL="0" distR="0" wp14:anchorId="4557472E" wp14:editId="58835D9D">
-            <wp:extent cx="5731510" cy="2613025"/>
-            <wp:effectExtent l="0" t="0" r="2540" b="0"/>
+          <wp:inline distT="0" distB="0" distL="0" distR="0" wp14:anchorId="4557472E" wp14:editId="7F937D4D">
+            <wp:extent cx="4509392" cy="2055855"/>
+            <wp:effectExtent l="0" t="0" r="5715" b="1905"/>
             <wp:docPr id="2031622677" name="Picture 1"/>
             <wp:cNvGraphicFramePr>
               <a:graphicFrameLocks xmlns:a="http://schemas.openxmlformats.org/drawingml/2006/main" noChangeAspect="1"/>
@@ -1049,7 +654,7 @@
                   <pic:spPr>
                     <a:xfrm>
                       <a:off x="0" y="0"/>
-                      <a:ext cx="5731510" cy="2613025"/>
+                      <a:ext cx="4541907" cy="2070679"/>
                     </a:xfrm>
                     <a:prstGeom prst="rect">
                       <a:avLst/>
@@ -1070,28 +675,7 @@
         <w:t>4</w:t>
       </w:r>
       <w:r>
-        <w:t xml:space="preserve"> – LEFT – Elbow method to identify the optimal value of K (K = </w:t>
-      </w:r>
-      <w:r>
-        <w:t>6</w:t>
-      </w:r>
-      <w:r>
-        <w:t xml:space="preserve">); RIGHT - Silhouette method to identify the optimal value of K (K = </w:t>
-      </w:r>
-      <w:r>
-        <w:t>6</w:t>
-      </w:r>
-      <w:r>
-        <w:t xml:space="preserve">), for </w:t>
-      </w:r>
-      <w:r>
-        <w:t>Universal Sentence Encoder (USE)</w:t>
-      </w:r>
-      <w:r>
-        <w:t xml:space="preserve"> based embedding</w:t>
-      </w:r>
-      <w:r>
-        <w:t>.</w:t>
+        <w:t xml:space="preserve"> – LEFT – Elbow method to identify the optimal value of K (K = 6); RIGHT - Silhouette method to identify the optimal value of K (K = 6), for Universal Sentence Encoder (USE) based embedding.</w:t>
       </w:r>
     </w:p>
     <w:p>
@@ -1113,7 +697,6 @@
         <w:t>space.</w:t>
       </w:r>
     </w:p>
-    <w:p/>
     <w:p>
       <w:pPr>
         <w:pStyle w:val="Heading2"/>
@@ -1213,6 +796,7 @@
         <w:jc w:val="center"/>
       </w:pPr>
       <w:r>
+        <w:lastRenderedPageBreak/>
         <w:t>Theory</w:t>
       </w:r>
     </w:p>
@@ -1688,25 +1272,7 @@
           <w:rPr>
             <w:rFonts w:ascii="Cambria Math" w:eastAsiaTheme="minorEastAsia" w:hAnsi="Cambria Math"/>
           </w:rPr>
-          <m:t>μ</m:t>
-        </m:r>
-        <m:r>
-          <m:rPr>
-            <m:sty m:val="p"/>
-          </m:rPr>
-          <w:rPr>
-            <w:rFonts w:ascii="Cambria Math" w:eastAsiaTheme="minorEastAsia" w:hAnsi="Cambria Math"/>
-          </w:rPr>
-          <m:t xml:space="preserve">= </m:t>
-        </m:r>
-        <m:r>
-          <m:rPr>
-            <m:sty m:val="p"/>
-          </m:rPr>
-          <w:rPr>
-            <w:rFonts w:ascii="Cambria Math" w:eastAsiaTheme="minorEastAsia" w:hAnsi="Cambria Math"/>
-          </w:rPr>
-          <m:t>μ1,…,μ2</m:t>
+          <m:t>μ= μ1,…,μ2</m:t>
         </m:r>
         <m:r>
           <w:rPr>
@@ -1986,24 +1552,19 @@
         <w:rPr>
           <w:rFonts w:eastAsiaTheme="minorEastAsia"/>
         </w:rPr>
-        <w:t>The algorithm iteratively:</w:t>
-      </w:r>
-    </w:p>
-    <w:p>
-      <w:pPr>
-        <w:numPr>
-          <w:ilvl w:val="0"/>
-          <w:numId w:val="8"/>
-        </w:numPr>
+        <w:t>The algorithm iteratively</w:t>
+      </w:r>
+      <w:r>
         <w:rPr>
           <w:rFonts w:eastAsiaTheme="minorEastAsia"/>
         </w:rPr>
-      </w:pPr>
+        <w:t xml:space="preserve"> a</w:t>
+      </w:r>
       <w:r>
         <w:rPr>
           <w:rFonts w:eastAsiaTheme="minorEastAsia"/>
         </w:rPr>
-        <w:t xml:space="preserve">Assigns points to nearest centroid: </w:t>
+        <w:t xml:space="preserve">ssigns points to nearest centroid </w:t>
       </w:r>
       <m:oMath>
         <m:sSub>
@@ -2212,34 +1773,26 @@
           <w:rPr>
             <w:rFonts w:ascii="Cambria Math" w:eastAsiaTheme="minorEastAsia" w:hAnsi="Cambria Math"/>
           </w:rPr>
-          <m:t xml:space="preserve"> </m:t>
-        </m:r>
-        <m:r>
-          <m:rPr>
-            <m:sty m:val="p"/>
-          </m:rPr>
-          <w:rPr>
-            <w:rFonts w:ascii="Cambria Math" w:eastAsiaTheme="minorEastAsia" w:hAnsi="Cambria Math"/>
-          </w:rPr>
-          <m:t>∀j</m:t>
+          <m:t xml:space="preserve"> ∀j</m:t>
         </m:r>
       </m:oMath>
-    </w:p>
-    <w:p>
-      <w:pPr>
-        <w:numPr>
-          <w:ilvl w:val="0"/>
-          <w:numId w:val="8"/>
-        </w:numPr>
+      <w:r>
         <w:rPr>
           <w:rFonts w:eastAsiaTheme="minorEastAsia"/>
         </w:rPr>
-      </w:pPr>
+        <w:t xml:space="preserve"> and u</w:t>
+      </w:r>
       <w:r>
         <w:rPr>
           <w:rFonts w:eastAsiaTheme="minorEastAsia"/>
         </w:rPr>
-        <w:t>Updates centroids:</w:t>
+        <w:t xml:space="preserve">pdates </w:t>
+      </w:r>
+      <w:r>
+        <w:rPr>
+          <w:rFonts w:eastAsiaTheme="minorEastAsia"/>
+        </w:rPr>
+        <w:t>them,</w:t>
       </w:r>
       <w:r>
         <w:rPr>
@@ -2730,16 +2283,7 @@
           <w:rPr>
             <w:rFonts w:ascii="Cambria Math" w:eastAsiaTheme="minorEastAsia" w:hAnsi="Cambria Math"/>
           </w:rPr>
-          <m:t>∆</m:t>
-        </m:r>
-        <m:r>
-          <m:rPr>
-            <m:sty m:val="p"/>
-          </m:rPr>
-          <w:rPr>
-            <w:rFonts w:ascii="Cambria Math" w:eastAsiaTheme="minorEastAsia" w:hAnsi="Cambria Math"/>
-          </w:rPr>
-          <m:t xml:space="preserve"> WCSS(k) = WCSS(k) - WCSS(k+1) </m:t>
+          <m:t xml:space="preserve">∆ WCSS(k) = WCSS(k) - WCSS(k+1) </m:t>
         </m:r>
       </m:oMath>
     </w:p>
@@ -2992,19 +2536,15 @@
         <w:rPr>
           <w:rFonts w:eastAsiaTheme="minorEastAsia"/>
         </w:rPr>
-        <w:t>where:</w:t>
-      </w:r>
-    </w:p>
-    <w:p>
-      <w:pPr>
-        <w:numPr>
-          <w:ilvl w:val="0"/>
-          <w:numId w:val="9"/>
-        </w:numPr>
+        <w:lastRenderedPageBreak/>
+        <w:t>where</w:t>
+      </w:r>
+      <w:r>
         <w:rPr>
           <w:rFonts w:eastAsiaTheme="minorEastAsia"/>
         </w:rPr>
-      </w:pPr>
+        <w:t xml:space="preserve">, </w:t>
+      </w:r>
       <m:oMath>
         <m:r>
           <m:rPr>
@@ -3048,17 +2588,12 @@
         </w:rPr>
         <w:t>= mean distance between point i and all points in its cluster</w:t>
       </w:r>
-    </w:p>
-    <w:p>
-      <w:pPr>
-        <w:numPr>
-          <w:ilvl w:val="0"/>
-          <w:numId w:val="9"/>
-        </w:numPr>
+      <w:r>
         <w:rPr>
           <w:rFonts w:eastAsiaTheme="minorEastAsia"/>
         </w:rPr>
-      </w:pPr>
+        <w:t xml:space="preserve"> and </w:t>
+      </w:r>
       <m:oMath>
         <m:r>
           <m:rPr>
@@ -3113,6 +2648,12 @@
           <w:rFonts w:eastAsiaTheme="minorEastAsia"/>
         </w:rPr>
         <w:t xml:space="preserve"> cluster</w:t>
+      </w:r>
+      <w:r>
+        <w:rPr>
+          <w:rFonts w:eastAsiaTheme="minorEastAsia"/>
+        </w:rPr>
+        <w:t>.</w:t>
       </w:r>
     </w:p>
     <w:p>
@@ -3495,25 +3036,7 @@
                     <w:rPr>
                       <w:rFonts w:ascii="Cambria Math" w:hAnsi="Cambria Math"/>
                     </w:rPr>
-                    <m:t>k</m:t>
-                  </m:r>
-                  <m:r>
-                    <m:rPr>
-                      <m:sty m:val="p"/>
-                    </m:rPr>
-                    <w:rPr>
-                      <w:rFonts w:ascii="Cambria Math" w:hAnsi="Cambria Math"/>
-                    </w:rPr>
-                    <m:t>≠</m:t>
-                  </m:r>
-                  <m:r>
-                    <m:rPr>
-                      <m:sty m:val="p"/>
-                    </m:rPr>
-                    <w:rPr>
-                      <w:rFonts w:ascii="Cambria Math" w:hAnsi="Cambria Math"/>
-                    </w:rPr>
-                    <m:t>i</m:t>
+                    <m:t>k≠i</m:t>
                   </m:r>
                 </m:sub>
                 <m:sup/>
@@ -5451,6 +4974,7 @@
     </w:p>
     <w:p>
       <w:r>
+        <w:lastRenderedPageBreak/>
         <w:t>A confusion matrix is a table that visualizes the performance of a classification model by showing the counts of true positives (TP), true negatives (TN), false positives (FP), and false negatives (FN) - where the rows represent actual classes and columns represent predicted classes</w:t>
       </w:r>
       <w:r>
@@ -5479,11 +5003,7 @@
     </w:p>
     <w:p>
       <w:r>
-        <w:t xml:space="preserve">Accuracy measures the proportion of correctly classified tiles across all functional zones. While this metric provides an overall assessment of the model's performance, it was complemented with other </w:t>
-      </w:r>
-      <w:r>
-        <w:lastRenderedPageBreak/>
-        <w:t>metrics due to potential class imbalance in urban landscapes, where certain functional zones may be more prevalent than others.</w:t>
+        <w:t>Accuracy measures the proportion of correctly classified tiles across all functional zones. While this metric provides an overall assessment of the model's performance, it was complemented with other metrics due to potential class imbalance in urban landscapes, where certain functional zones may be more prevalent than others.</w:t>
       </w:r>
     </w:p>
     <w:p>
@@ -6036,11 +5556,15 @@
             <w:pPr>
               <w:rPr>
                 <w:rFonts w:eastAsiaTheme="minorEastAsia"/>
+                <w:b w:val="0"/>
+                <w:bCs w:val="0"/>
               </w:rPr>
             </w:pPr>
             <w:r>
               <w:rPr>
                 <w:rFonts w:eastAsiaTheme="minorEastAsia"/>
+                <w:b w:val="0"/>
+                <w:bCs w:val="0"/>
               </w:rPr>
               <w:t>TF-IDF</w:t>
             </w:r>
@@ -6139,13 +5663,17 @@
             <w:pPr>
               <w:rPr>
                 <w:rFonts w:eastAsiaTheme="minorEastAsia"/>
+                <w:b w:val="0"/>
+                <w:bCs w:val="0"/>
               </w:rPr>
             </w:pPr>
             <w:r>
               <w:rPr>
                 <w:rFonts w:eastAsiaTheme="minorEastAsia"/>
+                <w:b w:val="0"/>
+                <w:bCs w:val="0"/>
               </w:rPr>
-              <w:t>Universal Sentence Encoder</w:t>
+              <w:t>Sentence Transformer</w:t>
             </w:r>
           </w:p>
         </w:tc>
@@ -6164,7 +5692,7 @@
               <w:rPr>
                 <w:rFonts w:eastAsiaTheme="minorEastAsia"/>
               </w:rPr>
-              <w:t>97.056</w:t>
+              <w:t>94.672</w:t>
             </w:r>
           </w:p>
         </w:tc>
@@ -6183,7 +5711,7 @@
               <w:rPr>
                 <w:rFonts w:eastAsiaTheme="minorEastAsia"/>
               </w:rPr>
-              <w:t>97.068</w:t>
+              <w:t>93.501</w:t>
             </w:r>
           </w:p>
         </w:tc>
@@ -6202,6 +5730,106 @@
               <w:rPr>
                 <w:rFonts w:eastAsiaTheme="minorEastAsia"/>
               </w:rPr>
+              <w:t>94.428</w:t>
+            </w:r>
+          </w:p>
+        </w:tc>
+        <w:tc>
+          <w:tcPr>
+            <w:tcW w:w="1745" w:type="dxa"/>
+          </w:tcPr>
+          <w:p>
+            <w:pPr>
+              <w:cnfStyle w:val="000000000000" w:firstRow="0" w:lastRow="0" w:firstColumn="0" w:lastColumn="0" w:oddVBand="0" w:evenVBand="0" w:oddHBand="0" w:evenHBand="0" w:firstRowFirstColumn="0" w:firstRowLastColumn="0" w:lastRowFirstColumn="0" w:lastRowLastColumn="0"/>
+              <w:rPr>
+                <w:rFonts w:eastAsiaTheme="minorEastAsia"/>
+              </w:rPr>
+            </w:pPr>
+            <w:r>
+              <w:rPr>
+                <w:rFonts w:eastAsiaTheme="minorEastAsia"/>
+              </w:rPr>
+              <w:t>93.976</w:t>
+            </w:r>
+          </w:p>
+        </w:tc>
+      </w:tr>
+      <w:tr>
+        <w:trPr>
+          <w:cnfStyle w:val="000000100000" w:firstRow="0" w:lastRow="0" w:firstColumn="0" w:lastColumn="0" w:oddVBand="0" w:evenVBand="0" w:oddHBand="1" w:evenHBand="0" w:firstRowFirstColumn="0" w:firstRowLastColumn="0" w:lastRowFirstColumn="0" w:lastRowLastColumn="0"/>
+        </w:trPr>
+        <w:tc>
+          <w:tcPr>
+            <w:cnfStyle w:val="001000000000" w:firstRow="0" w:lastRow="0" w:firstColumn="1" w:lastColumn="0" w:oddVBand="0" w:evenVBand="0" w:oddHBand="0" w:evenHBand="0" w:firstRowFirstColumn="0" w:firstRowLastColumn="0" w:lastRowFirstColumn="0" w:lastRowLastColumn="0"/>
+            <w:tcW w:w="2748" w:type="dxa"/>
+          </w:tcPr>
+          <w:p>
+            <w:pPr>
+              <w:rPr>
+                <w:rFonts w:eastAsiaTheme="minorEastAsia"/>
+              </w:rPr>
+            </w:pPr>
+            <w:r>
+              <w:rPr>
+                <w:rFonts w:eastAsiaTheme="minorEastAsia"/>
+              </w:rPr>
+              <w:t>Universal Sentence Encoder</w:t>
+            </w:r>
+          </w:p>
+        </w:tc>
+        <w:tc>
+          <w:tcPr>
+            <w:tcW w:w="1500" w:type="dxa"/>
+          </w:tcPr>
+          <w:p>
+            <w:pPr>
+              <w:cnfStyle w:val="000000100000" w:firstRow="0" w:lastRow="0" w:firstColumn="0" w:lastColumn="0" w:oddVBand="0" w:evenVBand="0" w:oddHBand="1" w:evenHBand="0" w:firstRowFirstColumn="0" w:firstRowLastColumn="0" w:lastRowFirstColumn="0" w:lastRowLastColumn="0"/>
+              <w:rPr>
+                <w:rFonts w:eastAsiaTheme="minorEastAsia"/>
+              </w:rPr>
+            </w:pPr>
+            <w:r>
+              <w:rPr>
+                <w:rFonts w:eastAsiaTheme="minorEastAsia"/>
+              </w:rPr>
+              <w:t>97.056</w:t>
+            </w:r>
+          </w:p>
+        </w:tc>
+        <w:tc>
+          <w:tcPr>
+            <w:tcW w:w="1559" w:type="dxa"/>
+          </w:tcPr>
+          <w:p>
+            <w:pPr>
+              <w:cnfStyle w:val="000000100000" w:firstRow="0" w:lastRow="0" w:firstColumn="0" w:lastColumn="0" w:oddVBand="0" w:evenVBand="0" w:oddHBand="1" w:evenHBand="0" w:firstRowFirstColumn="0" w:firstRowLastColumn="0" w:lastRowFirstColumn="0" w:lastRowLastColumn="0"/>
+              <w:rPr>
+                <w:rFonts w:eastAsiaTheme="minorEastAsia"/>
+              </w:rPr>
+            </w:pPr>
+            <w:r>
+              <w:rPr>
+                <w:rFonts w:eastAsiaTheme="minorEastAsia"/>
+              </w:rPr>
+              <w:t>97.068</w:t>
+            </w:r>
+          </w:p>
+        </w:tc>
+        <w:tc>
+          <w:tcPr>
+            <w:tcW w:w="1464" w:type="dxa"/>
+          </w:tcPr>
+          <w:p>
+            <w:pPr>
+              <w:cnfStyle w:val="000000100000" w:firstRow="0" w:lastRow="0" w:firstColumn="0" w:lastColumn="0" w:oddVBand="0" w:evenVBand="0" w:oddHBand="1" w:evenHBand="0" w:firstRowFirstColumn="0" w:firstRowLastColumn="0" w:lastRowFirstColumn="0" w:lastRowLastColumn="0"/>
+              <w:rPr>
+                <w:rFonts w:eastAsiaTheme="minorEastAsia"/>
+              </w:rPr>
+            </w:pPr>
+            <w:r>
+              <w:rPr>
+                <w:rFonts w:eastAsiaTheme="minorEastAsia"/>
+              </w:rPr>
               <w:t>97.052</w:t>
             </w:r>
           </w:p>
@@ -6212,7 +5840,7 @@
           </w:tcPr>
           <w:p>
             <w:pPr>
-              <w:cnfStyle w:val="000000000000" w:firstRow="0" w:lastRow="0" w:firstColumn="0" w:lastColumn="0" w:oddVBand="0" w:evenVBand="0" w:oddHBand="0" w:evenHBand="0" w:firstRowFirstColumn="0" w:firstRowLastColumn="0" w:lastRowFirstColumn="0" w:lastRowLastColumn="0"/>
+              <w:cnfStyle w:val="000000100000" w:firstRow="0" w:lastRow="0" w:firstColumn="0" w:lastColumn="0" w:oddVBand="0" w:evenVBand="0" w:oddHBand="1" w:evenHBand="0" w:firstRowFirstColumn="0" w:firstRowLastColumn="0" w:lastRowFirstColumn="0" w:lastRowLastColumn="0"/>
               <w:rPr>
                 <w:rFonts w:eastAsiaTheme="minorEastAsia"/>
               </w:rPr>
@@ -6238,106 +5866,6 @@
           </w:p>
         </w:tc>
       </w:tr>
-      <w:tr>
-        <w:trPr>
-          <w:cnfStyle w:val="000000100000" w:firstRow="0" w:lastRow="0" w:firstColumn="0" w:lastColumn="0" w:oddVBand="0" w:evenVBand="0" w:oddHBand="1" w:evenHBand="0" w:firstRowFirstColumn="0" w:firstRowLastColumn="0" w:lastRowFirstColumn="0" w:lastRowLastColumn="0"/>
-        </w:trPr>
-        <w:tc>
-          <w:tcPr>
-            <w:cnfStyle w:val="001000000000" w:firstRow="0" w:lastRow="0" w:firstColumn="1" w:lastColumn="0" w:oddVBand="0" w:evenVBand="0" w:oddHBand="0" w:evenHBand="0" w:firstRowFirstColumn="0" w:firstRowLastColumn="0" w:lastRowFirstColumn="0" w:lastRowLastColumn="0"/>
-            <w:tcW w:w="2748" w:type="dxa"/>
-          </w:tcPr>
-          <w:p>
-            <w:pPr>
-              <w:rPr>
-                <w:rFonts w:eastAsiaTheme="minorEastAsia"/>
-              </w:rPr>
-            </w:pPr>
-            <w:r>
-              <w:rPr>
-                <w:rFonts w:eastAsiaTheme="minorEastAsia"/>
-              </w:rPr>
-              <w:t>Sentence Transformer</w:t>
-            </w:r>
-          </w:p>
-        </w:tc>
-        <w:tc>
-          <w:tcPr>
-            <w:tcW w:w="1500" w:type="dxa"/>
-          </w:tcPr>
-          <w:p>
-            <w:pPr>
-              <w:cnfStyle w:val="000000100000" w:firstRow="0" w:lastRow="0" w:firstColumn="0" w:lastColumn="0" w:oddVBand="0" w:evenVBand="0" w:oddHBand="1" w:evenHBand="0" w:firstRowFirstColumn="0" w:firstRowLastColumn="0" w:lastRowFirstColumn="0" w:lastRowLastColumn="0"/>
-              <w:rPr>
-                <w:rFonts w:eastAsiaTheme="minorEastAsia"/>
-              </w:rPr>
-            </w:pPr>
-            <w:r>
-              <w:rPr>
-                <w:rFonts w:eastAsiaTheme="minorEastAsia"/>
-              </w:rPr>
-              <w:t>94.672</w:t>
-            </w:r>
-          </w:p>
-        </w:tc>
-        <w:tc>
-          <w:tcPr>
-            <w:tcW w:w="1559" w:type="dxa"/>
-          </w:tcPr>
-          <w:p>
-            <w:pPr>
-              <w:cnfStyle w:val="000000100000" w:firstRow="0" w:lastRow="0" w:firstColumn="0" w:lastColumn="0" w:oddVBand="0" w:evenVBand="0" w:oddHBand="1" w:evenHBand="0" w:firstRowFirstColumn="0" w:firstRowLastColumn="0" w:lastRowFirstColumn="0" w:lastRowLastColumn="0"/>
-              <w:rPr>
-                <w:rFonts w:eastAsiaTheme="minorEastAsia"/>
-              </w:rPr>
-            </w:pPr>
-            <w:r>
-              <w:rPr>
-                <w:rFonts w:eastAsiaTheme="minorEastAsia"/>
-              </w:rPr>
-              <w:t>93.501</w:t>
-            </w:r>
-          </w:p>
-        </w:tc>
-        <w:tc>
-          <w:tcPr>
-            <w:tcW w:w="1464" w:type="dxa"/>
-          </w:tcPr>
-          <w:p>
-            <w:pPr>
-              <w:cnfStyle w:val="000000100000" w:firstRow="0" w:lastRow="0" w:firstColumn="0" w:lastColumn="0" w:oddVBand="0" w:evenVBand="0" w:oddHBand="1" w:evenHBand="0" w:firstRowFirstColumn="0" w:firstRowLastColumn="0" w:lastRowFirstColumn="0" w:lastRowLastColumn="0"/>
-              <w:rPr>
-                <w:rFonts w:eastAsiaTheme="minorEastAsia"/>
-              </w:rPr>
-            </w:pPr>
-            <w:r>
-              <w:rPr>
-                <w:rFonts w:eastAsiaTheme="minorEastAsia"/>
-              </w:rPr>
-              <w:t>94.428</w:t>
-            </w:r>
-          </w:p>
-        </w:tc>
-        <w:tc>
-          <w:tcPr>
-            <w:tcW w:w="1745" w:type="dxa"/>
-          </w:tcPr>
-          <w:p>
-            <w:pPr>
-              <w:cnfStyle w:val="000000100000" w:firstRow="0" w:lastRow="0" w:firstColumn="0" w:lastColumn="0" w:oddVBand="0" w:evenVBand="0" w:oddHBand="1" w:evenHBand="0" w:firstRowFirstColumn="0" w:firstRowLastColumn="0" w:lastRowFirstColumn="0" w:lastRowLastColumn="0"/>
-              <w:rPr>
-                <w:rFonts w:eastAsiaTheme="minorEastAsia"/>
-              </w:rPr>
-            </w:pPr>
-            <w:r>
-              <w:rPr>
-                <w:rFonts w:eastAsiaTheme="minorEastAsia"/>
-              </w:rPr>
-              <w:t>93.976</w:t>
-            </w:r>
-          </w:p>
-        </w:tc>
-      </w:tr>
     </w:tbl>
     <w:p>
       <w:pPr>
@@ -6379,6 +5907,7 @@
     </w:p>
     <w:p>
       <w:pPr>
+        <w:jc w:val="center"/>
         <w:rPr>
           <w:rFonts w:eastAsiaTheme="minorEastAsia"/>
         </w:rPr>
@@ -6386,11 +5915,11 @@
       <w:r>
         <w:rPr>
           <w:rFonts w:eastAsiaTheme="minorEastAsia"/>
-        </w:rPr>
-        <w:lastRenderedPageBreak/>
+          <w:noProof/>
+        </w:rPr>
         <w:drawing>
-          <wp:inline distT="0" distB="0" distL="0" distR="0" wp14:anchorId="5BE0BA7F" wp14:editId="52E5C39A">
-            <wp:extent cx="4255247" cy="3781447"/>
+          <wp:inline distT="0" distB="0" distL="0" distR="0" wp14:anchorId="5BE0BA7F" wp14:editId="0402FFB2">
+            <wp:extent cx="3396343" cy="3018177"/>
             <wp:effectExtent l="0" t="0" r="0" b="0"/>
             <wp:docPr id="928816754" name="Picture 1"/>
             <wp:cNvGraphicFramePr>
@@ -6412,7 +5941,7 @@
                   <pic:spPr>
                     <a:xfrm>
                       <a:off x="0" y="0"/>
-                      <a:ext cx="4266868" cy="3791774"/>
+                      <a:ext cx="3414292" cy="3034127"/>
                     </a:xfrm>
                     <a:prstGeom prst="rect">
                       <a:avLst/>
@@ -6427,6 +5956,7 @@
     </w:p>
     <w:p>
       <w:pPr>
+        <w:jc w:val="center"/>
         <w:rPr>
           <w:rFonts w:eastAsiaTheme="minorEastAsia"/>
         </w:rPr>
@@ -6476,15 +6006,17 @@
       </w:r>
     </w:p>
     <w:p>
+      <w:pPr>
+        <w:jc w:val="center"/>
+      </w:pPr>
       <w:r>
         <w:rPr>
           <w:noProof/>
         </w:rPr>
-        <w:lastRenderedPageBreak/>
         <w:drawing>
-          <wp:inline distT="0" distB="0" distL="0" distR="0" wp14:anchorId="130BDDFF" wp14:editId="495039DB">
-            <wp:extent cx="3586822" cy="2571457"/>
-            <wp:effectExtent l="0" t="0" r="0" b="635"/>
+          <wp:inline distT="0" distB="0" distL="0" distR="0" wp14:anchorId="130BDDFF" wp14:editId="2C3BBF42">
+            <wp:extent cx="2834735" cy="2032272"/>
+            <wp:effectExtent l="0" t="0" r="3810" b="6350"/>
             <wp:docPr id="501340526" name="Picture 1"/>
             <wp:cNvGraphicFramePr>
               <a:graphicFrameLocks xmlns:a="http://schemas.openxmlformats.org/drawingml/2006/main" noChangeAspect="1"/>
@@ -6505,7 +6037,7 @@
                   <pic:spPr>
                     <a:xfrm>
                       <a:off x="0" y="0"/>
-                      <a:ext cx="3614822" cy="2591531"/>
+                      <a:ext cx="2864293" cy="2053463"/>
                     </a:xfrm>
                     <a:prstGeom prst="rect">
                       <a:avLst/>
@@ -6522,9 +6054,9 @@
           <w:noProof/>
         </w:rPr>
         <w:drawing>
-          <wp:inline distT="0" distB="0" distL="0" distR="0" wp14:anchorId="25C86592" wp14:editId="13ED51CE">
-            <wp:extent cx="793314" cy="2715797"/>
-            <wp:effectExtent l="0" t="0" r="6985" b="8890"/>
+          <wp:inline distT="0" distB="0" distL="0" distR="0" wp14:anchorId="25C86592" wp14:editId="4C6E955A">
+            <wp:extent cx="612321" cy="2096192"/>
+            <wp:effectExtent l="0" t="0" r="0" b="0"/>
             <wp:docPr id="1547994173" name="Picture 1"/>
             <wp:cNvGraphicFramePr>
               <a:graphicFrameLocks xmlns:a="http://schemas.openxmlformats.org/drawingml/2006/main" noChangeAspect="1"/>
@@ -6545,7 +6077,7 @@
                   <pic:spPr>
                     <a:xfrm>
                       <a:off x="0" y="0"/>
-                      <a:ext cx="800420" cy="2740123"/>
+                      <a:ext cx="636764" cy="2179870"/>
                     </a:xfrm>
                     <a:prstGeom prst="rect">
                       <a:avLst/>
@@ -6559,6 +6091,9 @@
       </w:r>
     </w:p>
     <w:p>
+      <w:pPr>
+        <w:jc w:val="center"/>
+      </w:pPr>
       <w:r>
         <w:t>Fig. 6 – USE based embeddings projected in 3D using t-SNE</w:t>
       </w:r>
@@ -6566,18 +6101,22 @@
     <w:p/>
     <w:p>
       <w:r>
+        <w:lastRenderedPageBreak/>
         <w:t>In contrast, the TF-IDF-based visualization shows a more scattered distribution, with clusters appearing less distinct and more interwoven. This suggests that TF-IDF, relying solely on word frequency statistics, struggles to capture deeper semantic connections, leading to overlapping clusters. While TF-IDF is effective for lexical similarity, the results highlight the advantage of USE embeddings in creating well-separated, semantically coherent clusters.</w:t>
       </w:r>
     </w:p>
     <w:p>
+      <w:pPr>
+        <w:jc w:val="center"/>
+      </w:pPr>
       <w:r>
         <w:rPr>
           <w:noProof/>
         </w:rPr>
         <w:drawing>
-          <wp:inline distT="0" distB="0" distL="0" distR="0" wp14:anchorId="0C190773" wp14:editId="373F6FEA">
-            <wp:extent cx="3690079" cy="2555582"/>
-            <wp:effectExtent l="0" t="0" r="5715" b="0"/>
+          <wp:inline distT="0" distB="0" distL="0" distR="0" wp14:anchorId="0C190773" wp14:editId="240CB600">
+            <wp:extent cx="2663972" cy="1844947"/>
+            <wp:effectExtent l="0" t="0" r="3175" b="3175"/>
             <wp:docPr id="1033118635" name="Picture 1"/>
             <wp:cNvGraphicFramePr>
               <a:graphicFrameLocks xmlns:a="http://schemas.openxmlformats.org/drawingml/2006/main" noChangeAspect="1"/>
@@ -6598,7 +6137,7 @@
                   <pic:spPr>
                     <a:xfrm>
                       <a:off x="0" y="0"/>
-                      <a:ext cx="3699737" cy="2562271"/>
+                      <a:ext cx="2681048" cy="1856773"/>
                     </a:xfrm>
                     <a:prstGeom prst="rect">
                       <a:avLst/>
@@ -6615,8 +6154,8 @@
           <w:noProof/>
         </w:rPr>
         <w:drawing>
-          <wp:inline distT="0" distB="0" distL="0" distR="0" wp14:anchorId="17B53323" wp14:editId="1D777200">
-            <wp:extent cx="534038" cy="2636811"/>
+          <wp:inline distT="0" distB="0" distL="0" distR="0" wp14:anchorId="17B53323" wp14:editId="3299C9E8">
+            <wp:extent cx="368626" cy="1820092"/>
             <wp:effectExtent l="0" t="0" r="0" b="0"/>
             <wp:docPr id="239403442" name="Picture 1"/>
             <wp:cNvGraphicFramePr>
@@ -6638,7 +6177,7 @@
                   <pic:spPr>
                     <a:xfrm>
                       <a:off x="0" y="0"/>
-                      <a:ext cx="550712" cy="2719139"/>
+                      <a:ext cx="387814" cy="1914833"/>
                     </a:xfrm>
                     <a:prstGeom prst="rect">
                       <a:avLst/>
@@ -6652,6 +6191,9 @@
       </w:r>
     </w:p>
     <w:p>
+      <w:pPr>
+        <w:jc w:val="center"/>
+      </w:pPr>
       <w:r>
         <w:t xml:space="preserve">Fig. </w:t>
       </w:r>
@@ -6659,13 +6201,7 @@
         <w:t>7</w:t>
       </w:r>
       <w:r>
-        <w:t xml:space="preserve"> – </w:t>
-      </w:r>
-      <w:r>
-        <w:t>TF-IDF</w:t>
-      </w:r>
-      <w:r>
-        <w:t xml:space="preserve"> based embeddings projected in 3D using t-SNE</w:t>
+        <w:t xml:space="preserve"> – TF-IDF based embeddings projected in 3D using t-SNE</w:t>
       </w:r>
     </w:p>
     <w:p>
@@ -6677,15 +6213,17 @@
       </w:r>
     </w:p>
     <w:p>
+      <w:pPr>
+        <w:jc w:val="center"/>
+      </w:pPr>
       <w:r>
         <w:rPr>
           <w:noProof/>
         </w:rPr>
-        <w:lastRenderedPageBreak/>
         <w:drawing>
-          <wp:inline distT="0" distB="0" distL="0" distR="0" wp14:anchorId="04BDB2BC" wp14:editId="7C7E9190">
-            <wp:extent cx="3671668" cy="2669667"/>
-            <wp:effectExtent l="0" t="0" r="5080" b="0"/>
+          <wp:inline distT="0" distB="0" distL="0" distR="0" wp14:anchorId="04BDB2BC" wp14:editId="5B6F26DB">
+            <wp:extent cx="2683380" cy="1951083"/>
+            <wp:effectExtent l="0" t="0" r="3175" b="0"/>
             <wp:docPr id="435031285" name="Picture 1"/>
             <wp:cNvGraphicFramePr>
               <a:graphicFrameLocks xmlns:a="http://schemas.openxmlformats.org/drawingml/2006/main" noChangeAspect="1"/>
@@ -6706,7 +6244,7 @@
                   <pic:spPr>
                     <a:xfrm>
                       <a:off x="0" y="0"/>
-                      <a:ext cx="3679240" cy="2675172"/>
+                      <a:ext cx="2697637" cy="1961449"/>
                     </a:xfrm>
                     <a:prstGeom prst="rect">
                       <a:avLst/>
@@ -6723,9 +6261,9 @@
           <w:noProof/>
         </w:rPr>
         <w:drawing>
-          <wp:inline distT="0" distB="0" distL="0" distR="0" wp14:anchorId="1EA33527" wp14:editId="763AEC1C">
-            <wp:extent cx="752621" cy="2814681"/>
-            <wp:effectExtent l="0" t="0" r="9525" b="5080"/>
+          <wp:inline distT="0" distB="0" distL="0" distR="0" wp14:anchorId="1EA33527" wp14:editId="65310258">
+            <wp:extent cx="555171" cy="2076251"/>
+            <wp:effectExtent l="0" t="0" r="0" b="635"/>
             <wp:docPr id="890163017" name="Picture 1"/>
             <wp:cNvGraphicFramePr>
               <a:graphicFrameLocks xmlns:a="http://schemas.openxmlformats.org/drawingml/2006/main" noChangeAspect="1"/>
@@ -6746,7 +6284,7 @@
                   <pic:spPr>
                     <a:xfrm>
                       <a:off x="0" y="0"/>
-                      <a:ext cx="765147" cy="2861528"/>
+                      <a:ext cx="590135" cy="2207012"/>
                     </a:xfrm>
                     <a:prstGeom prst="rect">
                       <a:avLst/>
@@ -6761,20 +6299,11 @@
     </w:p>
     <w:p/>
     <w:p>
-      <w:r>
-        <w:t xml:space="preserve">Fig. </w:t>
-      </w:r>
-      <w:r>
-        <w:t>8</w:t>
-      </w:r>
-      <w:r>
-        <w:t xml:space="preserve"> – </w:t>
-      </w:r>
-      <w:r>
-        <w:t>Sentence Transformer</w:t>
-      </w:r>
-      <w:r>
-        <w:t xml:space="preserve"> based embeddings projected in 3D using t-SNE</w:t>
+      <w:pPr>
+        <w:jc w:val="center"/>
+      </w:pPr>
+      <w:r>
+        <w:t>Fig. 8 – Sentence Transformer based embeddings projected in 3D using t-SNE</w:t>
       </w:r>
     </w:p>
     <w:p>
@@ -6793,6 +6322,7 @@
     </w:p>
     <w:p>
       <w:r>
+        <w:lastRenderedPageBreak/>
         <w:t>Performance metrics further confirm that USE outperforms both Sentence Transformers and TF-IDF in capturing meaningful representations. While Sentence Transformers, especially the all-MiniLM-v6 model, provide strong semantic encoding, they fall slightly short in precision and recall. TF-IDF, being a statistical approach, lacks deep contextual awareness, making it the least effective. Given the need for robust, context-aware embeddings, USE is the preferred choice, with Sentence Transformers as a strong alternative.</w:t>
       </w:r>
     </w:p>
@@ -6812,11 +6342,7 @@
     </w:p>
     <w:p>
       <w:r>
-        <w:t xml:space="preserve">Key contributions include a scalable framework for automated functional mapping using OpenStreetMap data and sophisticated text embedding techniques that capture semantic relationships between urban features. Comprehensive evaluation metrics validate its effectiveness, </w:t>
-      </w:r>
-      <w:r>
-        <w:lastRenderedPageBreak/>
-        <w:t>positioning it as a viable alternative to manual mapping. The framework’s successful application to a complex urban environment highlights its robustness in handling diverse land use patterns.</w:t>
+        <w:t>Key contributions include a scalable framework for automated functional mapping using OpenStreetMap data and sophisticated text embedding techniques that capture semantic relationships between urban features. Comprehensive evaluation metrics validate its effectiveness, positioning it as a viable alternative to manual mapping. The framework’s successful application to a complex urban environment highlights its robustness in handling diverse land use patterns.</w:t>
       </w:r>
     </w:p>
     <w:p>

</xml_diff>